<commit_message>
Samenvatting work in progress
</commit_message>
<xml_diff>
--- a/Jaar_2/SysAdvII/Samenvatting.docx
+++ b/Jaar_2/SysAdvII/Samenvatting.docx
@@ -168,6 +168,26 @@
         </w:rPr>
         <w:t xml:space="preserve">: </w:t>
       </w:r>
+      <w:r>
+        <w:rPr>
+          <w:lang w:val="en-US"/>
+        </w:rPr>
+        <w:t xml:space="preserve">The kernel </w:t>
+      </w:r>
+      <w:r>
+        <w:rPr>
+          <w:b/>
+          <w:bCs/>
+          <w:lang w:val="en-US"/>
+        </w:rPr>
+        <w:t>also</w:t>
+      </w:r>
+      <w:r>
+        <w:rPr>
+          <w:lang w:val="en-US"/>
+        </w:rPr>
+        <w:t xml:space="preserve"> includes a modular design</w:t>
+      </w:r>
     </w:p>
     <w:p>
       <w:pPr>
@@ -341,7 +361,35 @@
         <w:rPr>
           <w:lang w:val="en-US"/>
         </w:rPr>
-        <w:t>“Memory usage” = 1. How much virtual memory it uses overall, 2. How much actual or ‘resident’ memory is uses, limited to systems RAM capacity + swap</w:t>
+        <w:t xml:space="preserve">“Memory usage” </w:t>
+      </w:r>
+    </w:p>
+    <w:p>
+      <w:pPr>
+        <w:pStyle w:val="ListParagraph"/>
+        <w:rPr>
+          <w:lang w:val="en-US"/>
+        </w:rPr>
+      </w:pPr>
+      <w:r>
+        <w:rPr>
+          <w:lang w:val="en-US"/>
+        </w:rPr>
+        <w:t xml:space="preserve"> 1. How much virtual memory it uses overall </w:t>
+      </w:r>
+    </w:p>
+    <w:p>
+      <w:pPr>
+        <w:pStyle w:val="ListParagraph"/>
+        <w:rPr>
+          <w:lang w:val="en-US"/>
+        </w:rPr>
+      </w:pPr>
+      <w:r>
+        <w:rPr>
+          <w:lang w:val="en-US"/>
+        </w:rPr>
+        <w:t>2. How much actual or ‘resident’ memory is uses, limited to systems RAM capacity + swap</w:t>
       </w:r>
       <w:r>
         <w:rPr>
@@ -365,22 +413,22 @@
           <w:lang w:val="en-US"/>
         </w:rPr>
         <w:drawing>
-          <wp:anchor distT="0" distB="0" distL="114300" distR="114300" simplePos="0" relativeHeight="251659264" behindDoc="1" locked="0" layoutInCell="1" allowOverlap="1" wp14:anchorId="5319947E" wp14:editId="7894B2E9">
+          <wp:anchor distT="0" distB="0" distL="114300" distR="114300" simplePos="0" relativeHeight="251659264" behindDoc="1" locked="0" layoutInCell="1" allowOverlap="1" wp14:anchorId="5319947E" wp14:editId="561AE0EE">
             <wp:simplePos x="0" y="0"/>
             <wp:positionH relativeFrom="margin">
               <wp:align>right</wp:align>
             </wp:positionH>
             <wp:positionV relativeFrom="paragraph">
-              <wp:posOffset>270510</wp:posOffset>
+              <wp:posOffset>267970</wp:posOffset>
             </wp:positionV>
-            <wp:extent cx="3429635" cy="1938020"/>
-            <wp:effectExtent l="0" t="0" r="0" b="5080"/>
+            <wp:extent cx="3950970" cy="2232660"/>
+            <wp:effectExtent l="0" t="0" r="0" b="0"/>
             <wp:wrapTight wrapText="bothSides">
               <wp:wrapPolygon edited="0">
                 <wp:start x="0" y="0"/>
-                <wp:lineTo x="0" y="21444"/>
-                <wp:lineTo x="21476" y="21444"/>
-                <wp:lineTo x="21476" y="0"/>
+                <wp:lineTo x="0" y="21379"/>
+                <wp:lineTo x="21454" y="21379"/>
+                <wp:lineTo x="21454" y="0"/>
                 <wp:lineTo x="0" y="0"/>
               </wp:wrapPolygon>
             </wp:wrapTight>
@@ -413,7 +461,7 @@
                   <pic:spPr bwMode="auto">
                     <a:xfrm>
                       <a:off x="0" y="0"/>
-                      <a:ext cx="3429635" cy="1938020"/>
+                      <a:ext cx="3950970" cy="2232660"/>
                     </a:xfrm>
                     <a:prstGeom prst="rect">
                       <a:avLst/>
@@ -640,9 +688,18 @@
       <w:r>
         <w:rPr>
           <w:rStyle w:val="Heading3Char"/>
-          <w:color w:val="auto"/>
-        </w:rPr>
-        <w:t>Process management:</w:t>
+          <w:b/>
+          <w:bCs/>
+          <w:color w:val="auto"/>
+        </w:rPr>
+        <w:t>Process management</w:t>
+      </w:r>
+      <w:r>
+        <w:rPr>
+          <w:rStyle w:val="Heading3Char"/>
+          <w:color w:val="auto"/>
+        </w:rPr>
+        <w:t>:</w:t>
       </w:r>
       <w:r>
         <w:rPr>
@@ -673,6 +730,8 @@
       <w:r>
         <w:rPr>
           <w:rStyle w:val="Heading3Char"/>
+          <w:b/>
+          <w:bCs/>
           <w:color w:val="auto"/>
         </w:rPr>
         <w:t>Memory management:</w:t>
@@ -718,6 +777,8 @@
       <w:r>
         <w:rPr>
           <w:rStyle w:val="Heading3Char"/>
+          <w:b/>
+          <w:bCs/>
           <w:color w:val="auto"/>
         </w:rPr>
         <w:t>File system Management</w:t>
@@ -765,6 +826,8 @@
       <w:r>
         <w:rPr>
           <w:rStyle w:val="Heading3Char"/>
+          <w:b/>
+          <w:bCs/>
           <w:color w:val="auto"/>
         </w:rPr>
         <w:t>Device Management</w:t>
@@ -806,6 +869,8 @@
       <w:r>
         <w:rPr>
           <w:rStyle w:val="Heading3Char"/>
+          <w:b/>
+          <w:bCs/>
           <w:color w:val="auto"/>
         </w:rPr>
         <w:t>Network Management</w:t>
@@ -878,21 +943,45 @@
         <w:rPr>
           <w:lang w:val="en-US"/>
         </w:rPr>
-        <w:t xml:space="preserve">Kernel run in kernel </w:t>
+        <w:t xml:space="preserve">Kernel run in </w:t>
+      </w:r>
+      <w:r>
+        <w:rPr>
+          <w:b/>
+          <w:bCs/>
+          <w:lang w:val="en-US"/>
+        </w:rPr>
+        <w:t xml:space="preserve">kernel </w:t>
       </w:r>
       <w:proofErr w:type="gramStart"/>
       <w:r>
         <w:rPr>
-          <w:lang w:val="en-US"/>
-        </w:rPr>
-        <w:t>mode,</w:t>
+          <w:b/>
+          <w:bCs/>
+          <w:lang w:val="en-US"/>
+        </w:rPr>
+        <w:t>mode</w:t>
+      </w:r>
+      <w:r>
+        <w:rPr>
+          <w:lang w:val="en-US"/>
+        </w:rPr>
+        <w:t>,</w:t>
       </w:r>
       <w:proofErr w:type="gramEnd"/>
       <w:r>
         <w:rPr>
           <w:lang w:val="en-US"/>
         </w:rPr>
-        <w:t xml:space="preserve"> user processes run in user mode</w:t>
+        <w:t xml:space="preserve"> user processes run in </w:t>
+      </w:r>
+      <w:r>
+        <w:rPr>
+          <w:b/>
+          <w:bCs/>
+          <w:lang w:val="en-US"/>
+        </w:rPr>
+        <w:t>user mode</w:t>
       </w:r>
     </w:p>
     <w:p>

</xml_diff>